<commit_message>
Dokumentation an geändertes layout angepasst
</commit_message>
<xml_diff>
--- a/Dokumentation_JRechnung.docx
+++ b/Dokumentation_JRechnung.docx
@@ -47,6 +47,13 @@
     <w:p/>
     <w:sdt>
       <w:sdtPr>
+        <w:rPr>
+          <w:rFonts w:asciiTheme="minorHAnsi" w:eastAsiaTheme="minorHAnsi" w:hAnsiTheme="minorHAnsi" w:cstheme="minorBidi"/>
+          <w:color w:val="auto"/>
+          <w:sz w:val="22"/>
+          <w:szCs w:val="22"/>
+          <w:lang w:eastAsia="en-US"/>
+        </w:rPr>
         <w:id w:val="1063990020"/>
         <w:docPartObj>
           <w:docPartGallery w:val="Table of Contents"/>
@@ -55,13 +62,8 @@
       </w:sdtPr>
       <w:sdtEndPr>
         <w:rPr>
-          <w:rFonts w:asciiTheme="minorHAnsi" w:eastAsiaTheme="minorHAnsi" w:hAnsiTheme="minorHAnsi" w:cstheme="minorBidi"/>
           <w:b/>
           <w:bCs/>
-          <w:color w:val="auto"/>
-          <w:sz w:val="22"/>
-          <w:szCs w:val="22"/>
-          <w:lang w:eastAsia="en-US"/>
         </w:rPr>
       </w:sdtEndPr>
       <w:sdtContent>
@@ -1140,11 +1142,26 @@
     <w:p>
       <w:proofErr w:type="spellStart"/>
       <w:r>
+        <w:rPr>
+          <w:b/>
+        </w:rPr>
         <w:t>JRechnung</w:t>
       </w:r>
       <w:proofErr w:type="spellEnd"/>
       <w:r>
-        <w:t xml:space="preserve"> ist ein Programm, welches Ihnen das Verwalten Ihres Kundenstammes sowie Ihrer Produkte und Dienstleistungen erleichtern soll und Ihnen das Erstellen von Rechnungen und deren Verwaltung vereinfachen soll.</w:t>
+        <w:t xml:space="preserve"> ist ein Programm, welches Ihnen das Verwalten Ihres Kundenstammes</w:t>
+      </w:r>
+      <w:r>
+        <w:t>,</w:t>
+      </w:r>
+      <w:r>
+        <w:t xml:space="preserve"> sowie Ihrer Produkte und Dienstleistungen</w:t>
+      </w:r>
+      <w:r>
+        <w:t>,</w:t>
+      </w:r>
+      <w:r>
+        <w:t xml:space="preserve"> erleichtern soll und Ihnen das Erstellen von Rechnungen und deren Verwaltung vereinfachen soll.</w:t>
       </w:r>
       <w:r>
         <w:t xml:space="preserve"> </w:t>
@@ -1155,7 +1172,13 @@
       </w:r>
       <w:proofErr w:type="spellEnd"/>
       <w:r>
-        <w:t xml:space="preserve"> verschlüsselt Ihre Daten mit den neuesten Verschlüsselungsmethoden, um diese vor unbefugten Zugriff zu schützen.</w:t>
+        <w:t xml:space="preserve"> verschlüsselt Ihre Daten mit den neuesten Verschlüsselungsmethoden, um diese vor unbefugten Zugriff zu schützen</w:t>
+      </w:r>
+      <w:r>
+        <w:t xml:space="preserve"> und damit den gesetzlichen Bestimmungen gerecht zu werden</w:t>
+      </w:r>
+      <w:r>
+        <w:t>.</w:t>
       </w:r>
     </w:p>
     <w:p/>
@@ -1221,7 +1244,13 @@
       </w:r>
       <w:proofErr w:type="spellEnd"/>
       <w:r>
-        <w:t xml:space="preserve"> läuft unter allen gängigen Betriebssystemen. Jedoch kann ohne Microsoft Word keine Rechnung generiert und angezeigt werden.</w:t>
+        <w:t xml:space="preserve"> läuft unter allen gängigen Betriebssystemen. Jedoch kann ohne Microsoft Word keine Rechnung angezeigt</w:t>
+      </w:r>
+      <w:r>
+        <w:t xml:space="preserve"> und/oder gedruckt </w:t>
+      </w:r>
+      <w:r>
+        <w:t>werden.</w:t>
       </w:r>
     </w:p>
     <w:p/>
@@ -1246,10 +1275,7 @@
         <w:t xml:space="preserve"> und wünschen Ihnen damit viel Spaß. Sollten Sie auf unerwartete Probleme stoßen oder Fragen zu unserem Produkt haben, so wenden Sie sich bitte an unseren Support, dieser wird sich innerhalb kürzester Zeit mit Ihnen in Verbindung setzen und Ihnen mit Rat und Tat zur Seite stehen.</w:t>
       </w:r>
     </w:p>
-    <w:p>
-      <w:bookmarkStart w:id="2" w:name="_GoBack"/>
-      <w:bookmarkEnd w:id="2"/>
-    </w:p>
+    <w:p/>
     <w:p>
       <w:pPr>
         <w:rPr>
@@ -1267,22 +1293,22 @@
       <w:pPr>
         <w:pStyle w:val="berschrift1"/>
       </w:pPr>
-      <w:bookmarkStart w:id="3" w:name="_Toc513501760"/>
+      <w:bookmarkStart w:id="2" w:name="_Toc513501760"/>
       <w:r>
         <w:lastRenderedPageBreak/>
         <w:t>Die ersten Schritte!</w:t>
       </w:r>
-      <w:bookmarkEnd w:id="3"/>
+      <w:bookmarkEnd w:id="2"/>
     </w:p>
     <w:p>
       <w:pPr>
         <w:pStyle w:val="berschrift2"/>
       </w:pPr>
-      <w:bookmarkStart w:id="4" w:name="_Toc513501761"/>
+      <w:bookmarkStart w:id="3" w:name="_Toc513501761"/>
       <w:r>
         <w:t>Entpacken!</w:t>
       </w:r>
-      <w:bookmarkEnd w:id="4"/>
+      <w:bookmarkEnd w:id="3"/>
     </w:p>
     <w:p>
       <w:r>
@@ -1294,7 +1320,21 @@
       </w:r>
       <w:proofErr w:type="spellEnd"/>
       <w:r>
-        <w:t xml:space="preserve"> verwenden können, müssen Sie das von uns für Sie zur Verfügung gestellte .</w:t>
+        <w:t xml:space="preserve"> verwenden können, müssen Sie</w:t>
+      </w:r>
+      <w:r>
+        <w:t xml:space="preserve">, </w:t>
+      </w:r>
+      <w:proofErr w:type="gramStart"/>
+      <w:r>
+        <w:t>das</w:t>
+      </w:r>
+      <w:proofErr w:type="gramEnd"/>
+      <w:r>
+        <w:t>,</w:t>
+      </w:r>
+      <w:r>
+        <w:t xml:space="preserve"> von uns für Sie zur Verfügung gestellte .</w:t>
       </w:r>
       <w:proofErr w:type="spellStart"/>
       <w:r>
@@ -1302,7 +1342,13 @@
       </w:r>
       <w:proofErr w:type="spellEnd"/>
       <w:r>
-        <w:t>-File entpacken.</w:t>
+        <w:t>-File</w:t>
+      </w:r>
+      <w:r>
+        <w:t>,</w:t>
+      </w:r>
+      <w:r>
+        <w:t xml:space="preserve"> entpacken.</w:t>
       </w:r>
     </w:p>
     <w:p/>
@@ -1310,7 +1356,7 @@
       <w:pPr>
         <w:pStyle w:val="berschrift2"/>
       </w:pPr>
-      <w:bookmarkStart w:id="5" w:name="_Toc513501762"/>
+      <w:bookmarkStart w:id="4" w:name="_Toc513501762"/>
       <w:r>
         <w:t xml:space="preserve">Bearbeitung </w:t>
       </w:r>
@@ -1322,11 +1368,17 @@
       <w:r>
         <w:t>!</w:t>
       </w:r>
-      <w:bookmarkEnd w:id="5"/>
-    </w:p>
-    <w:p>
-      <w:r>
-        <w:t xml:space="preserve">Bearbeiten Sie das Template default.dotx welches nun in dem Ordner von </w:t>
+      <w:bookmarkEnd w:id="4"/>
+    </w:p>
+    <w:p>
+      <w:r>
+        <w:t>Bearbeiten Sie das Template default.dotx</w:t>
+      </w:r>
+      <w:r>
+        <w:t>,</w:t>
+      </w:r>
+      <w:r>
+        <w:t xml:space="preserve"> welches nun in dem Ordner von </w:t>
       </w:r>
       <w:proofErr w:type="spellStart"/>
       <w:r>
@@ -1334,15 +1386,27 @@
       </w:r>
       <w:proofErr w:type="spellEnd"/>
       <w:r>
-        <w:t xml:space="preserve"> liegt und passen Sie es nach Ihren Wünschen an. </w:t>
-      </w:r>
-      <w:r>
-        <w:t>Zwingend sollten Sie Gerichtsstand, Steuernummer und Bankdaten ausfüllen.</w:t>
-      </w:r>
-    </w:p>
-    <w:p>
-      <w:r>
-        <w:t>Verändern Sie jedoch nicht die Werte welche mit $$ anfangen und enden. Diese werden vom Programm selbst generiert.</w:t>
+        <w:t xml:space="preserve"> liegt</w:t>
+      </w:r>
+      <w:r>
+        <w:t>,</w:t>
+      </w:r>
+      <w:r>
+        <w:t xml:space="preserve"> und passen Sie es nach Ihren Wünschen an. </w:t>
+      </w:r>
+      <w:r>
+        <w:t xml:space="preserve">Sie sollten </w:t>
+      </w:r>
+    </w:p>
+    <w:p>
+      <w:r>
+        <w:t>Verändern Sie jedoch nicht die Werte welche mit $$ anfangen und enden. Diese werden vom Programm selbst</w:t>
+      </w:r>
+      <w:r>
+        <w:t xml:space="preserve"> mit Inhalt befüllt</w:t>
+      </w:r>
+      <w:r>
+        <w:t>.</w:t>
       </w:r>
     </w:p>
     <w:p>
@@ -1351,10 +1415,10 @@
           <w:noProof/>
         </w:rPr>
         <w:drawing>
-          <wp:inline distT="0" distB="0" distL="0" distR="0" wp14:anchorId="3624D074" wp14:editId="3C4D3164">
-            <wp:extent cx="3424098" cy="4848225"/>
-            <wp:effectExtent l="0" t="0" r="5080" b="0"/>
-            <wp:docPr id="2" name="Grafik 2"/>
+          <wp:inline distT="0" distB="0" distL="0" distR="0" wp14:anchorId="714B4115" wp14:editId="0CF6F001">
+            <wp:extent cx="3329425" cy="4686300"/>
+            <wp:effectExtent l="0" t="0" r="4445" b="0"/>
+            <wp:docPr id="20" name="Grafik 20"/>
             <wp:cNvGraphicFramePr>
               <a:graphicFrameLocks xmlns:a="http://schemas.openxmlformats.org/drawingml/2006/main" noChangeAspect="1"/>
             </wp:cNvGraphicFramePr>
@@ -1374,7 +1438,7 @@
                   <pic:spPr>
                     <a:xfrm>
                       <a:off x="0" y="0"/>
-                      <a:ext cx="3433637" cy="4861732"/>
+                      <a:ext cx="3339880" cy="4701016"/>
                     </a:xfrm>
                     <a:prstGeom prst="rect">
                       <a:avLst/>
@@ -1396,32 +1460,66 @@
       <w:pPr>
         <w:pStyle w:val="berschrift2"/>
       </w:pPr>
-      <w:bookmarkStart w:id="6" w:name="_Toc513501763"/>
+      <w:bookmarkStart w:id="5" w:name="_Toc513501763"/>
       <w:r>
         <w:lastRenderedPageBreak/>
-        <w:t xml:space="preserve">Erstellen </w:t>
+        <w:t>Erstellen</w:t>
+      </w:r>
+      <w:r>
+        <w:t xml:space="preserve"> der</w:t>
+      </w:r>
+      <w:r>
+        <w:t xml:space="preserve"> Konfig</w:t>
+      </w:r>
+      <w:r>
+        <w:t>urations</w:t>
+      </w:r>
+      <w:r>
+        <w:t>datei</w:t>
+      </w:r>
+      <w:r>
+        <w:t xml:space="preserve"> &lt;config.xml&gt;</w:t>
+      </w:r>
+      <w:r>
+        <w:t>!</w:t>
+      </w:r>
+      <w:bookmarkEnd w:id="5"/>
+    </w:p>
+    <w:p>
+      <w:r>
+        <w:t xml:space="preserve">Wenn Sie </w:t>
       </w:r>
       <w:proofErr w:type="spellStart"/>
       <w:r>
-        <w:t>Konfigdatei</w:t>
+        <w:t>JRechnung</w:t>
       </w:r>
       <w:proofErr w:type="spellEnd"/>
       <w:r>
-        <w:t>!</w:t>
-      </w:r>
-      <w:bookmarkEnd w:id="6"/>
-    </w:p>
-    <w:p>
-      <w:r>
-        <w:t xml:space="preserve">Wenn Sie </w:t>
-      </w:r>
-      <w:proofErr w:type="spellStart"/>
-      <w:r>
-        <w:t>JRechnung</w:t>
-      </w:r>
-      <w:proofErr w:type="spellEnd"/>
-      <w:r>
-        <w:t xml:space="preserve"> nun zum Ersten Mal starten, öffnet sich das Startfenster, mit eingeschränkter Funktionsweise. So ist aktuell nur der Button „Konfigurationsdatei erstellen“ aktiv.</w:t>
+        <w:t xml:space="preserve"> nun zum Ersten Mal starten, öffnet sich das Startfenster, mit eingeschränkter Funktionsweise. So </w:t>
+      </w:r>
+      <w:r>
+        <w:t>sind</w:t>
+      </w:r>
+      <w:r>
+        <w:t xml:space="preserve"> aktuell nur d</w:t>
+      </w:r>
+      <w:r>
+        <w:t>ie</w:t>
+      </w:r>
+      <w:r>
+        <w:t xml:space="preserve"> Button</w:t>
+      </w:r>
+      <w:r>
+        <w:t>s</w:t>
+      </w:r>
+      <w:r>
+        <w:t xml:space="preserve"> „Konfigurationsdatei erstellen“</w:t>
+      </w:r>
+      <w:r>
+        <w:t xml:space="preserve">, „Verschlüsselungspasswort setzen“ und „Datenbank zurücksetzen“ </w:t>
+      </w:r>
+      <w:r>
+        <w:t>aktiv.</w:t>
       </w:r>
     </w:p>
     <w:p>
@@ -1430,10 +1528,10 @@
           <w:noProof/>
         </w:rPr>
         <w:drawing>
-          <wp:inline distT="0" distB="0" distL="0" distR="0" wp14:anchorId="049ACFCA" wp14:editId="6C49B30C">
-            <wp:extent cx="5760720" cy="819150"/>
+          <wp:inline distT="0" distB="0" distL="0" distR="0" wp14:anchorId="2FE55F74" wp14:editId="7ED2E633">
+            <wp:extent cx="1849392" cy="2752725"/>
             <wp:effectExtent l="0" t="0" r="0" b="0"/>
-            <wp:docPr id="3" name="Grafik 3"/>
+            <wp:docPr id="21" name="Grafik 21"/>
             <wp:cNvGraphicFramePr>
               <a:graphicFrameLocks xmlns:a="http://schemas.openxmlformats.org/drawingml/2006/main" noChangeAspect="1"/>
             </wp:cNvGraphicFramePr>
@@ -1453,7 +1551,7 @@
                   <pic:spPr>
                     <a:xfrm>
                       <a:off x="0" y="0"/>
-                      <a:ext cx="5760720" cy="819150"/>
+                      <a:ext cx="1862514" cy="2772256"/>
                     </a:xfrm>
                     <a:prstGeom prst="rect">
                       <a:avLst/>
@@ -1468,7 +1566,18 @@
     </w:p>
     <w:p>
       <w:r>
-        <w:t>Mit auswählen dieses Buttons erstellen Sie die benötigte Konfigurationsdatei.</w:t>
+        <w:t>Mit dem Button „Konfigurationsdatei erstellen</w:t>
+      </w:r>
+      <w:proofErr w:type="gramStart"/>
+      <w:r>
+        <w:t xml:space="preserve">“ </w:t>
+      </w:r>
+      <w:r>
+        <w:t xml:space="preserve"> erstellen</w:t>
+      </w:r>
+      <w:proofErr w:type="gramEnd"/>
+      <w:r>
+        <w:t xml:space="preserve"> Sie die benötigte Konfigurationsdatei.</w:t>
       </w:r>
     </w:p>
     <w:p>
@@ -1477,10 +1586,10 @@
           <w:noProof/>
         </w:rPr>
         <w:drawing>
-          <wp:inline distT="0" distB="0" distL="0" distR="0" wp14:anchorId="1C2523E3" wp14:editId="0B082897">
-            <wp:extent cx="1924050" cy="1828800"/>
+          <wp:inline distT="0" distB="0" distL="0" distR="0" wp14:anchorId="2451D5C8" wp14:editId="2A4DAF7F">
+            <wp:extent cx="1866900" cy="2152650"/>
             <wp:effectExtent l="0" t="0" r="0" b="0"/>
-            <wp:docPr id="4" name="Grafik 4"/>
+            <wp:docPr id="12" name="Grafik 12"/>
             <wp:cNvGraphicFramePr>
               <a:graphicFrameLocks xmlns:a="http://schemas.openxmlformats.org/drawingml/2006/main" noChangeAspect="1"/>
             </wp:cNvGraphicFramePr>
@@ -1500,7 +1609,7 @@
                   <pic:spPr>
                     <a:xfrm>
                       <a:off x="0" y="0"/>
-                      <a:ext cx="1924050" cy="1828800"/>
+                      <a:ext cx="1866900" cy="2152650"/>
                     </a:xfrm>
                     <a:prstGeom prst="rect">
                       <a:avLst/>
@@ -1515,7 +1624,19 @@
     </w:p>
     <w:p>
       <w:r>
-        <w:t xml:space="preserve">Hier geben Sie den Export-Pfad der Rechnungen an d.h. den Speicherort, wo das Programm die Rechnungen automatisch hin speichern soll. Dieser Ort muss zwingend der Hauptordner von </w:t>
+        <w:t xml:space="preserve">Hier geben Sie den Export-Pfad der Rechnungen an d.h. den Speicherort, </w:t>
+      </w:r>
+      <w:r>
+        <w:t>an dem</w:t>
+      </w:r>
+      <w:r>
+        <w:t xml:space="preserve"> das Programm die Rechnungen automatisch </w:t>
+      </w:r>
+      <w:r>
+        <w:t xml:space="preserve">ablegen </w:t>
+      </w:r>
+      <w:r>
+        <w:t xml:space="preserve">soll. Dieser Ort muss zwingend der Hauptordner von </w:t>
       </w:r>
       <w:proofErr w:type="spellStart"/>
       <w:r>
@@ -1527,18 +1648,42 @@
       </w:r>
     </w:p>
     <w:p>
+      <w:r>
+        <w:t>Des</w:t>
+      </w:r>
+      <w:r>
+        <w:t xml:space="preserve"> W</w:t>
+      </w:r>
+      <w:r>
+        <w:t>eiteren</w:t>
+      </w:r>
+      <w:r>
+        <w:t xml:space="preserve"> </w:t>
+      </w:r>
+      <w:r>
+        <w:t>geben Sie den Pfad an, in welchem das vorgefertigte Word-Template liegt, welches Sie verwenden möchten. (default.dotx liegt auch im Hauptverzeichnis des Programmes).</w:t>
+      </w:r>
+    </w:p>
+    <w:p>
+      <w:r>
+        <w:t xml:space="preserve">Wenn Sie damit fertig sind, </w:t>
+      </w:r>
+      <w:r>
+        <w:t>klicken</w:t>
+      </w:r>
+      <w:r>
+        <w:t xml:space="preserve"> Sie</w:t>
+      </w:r>
+      <w:r>
+        <w:t xml:space="preserve"> &lt;OK&gt; um die Konfigurationsdatei zu speichern. Diese muss zwingend im Hauptordner von </w:t>
+      </w:r>
       <w:proofErr w:type="spellStart"/>
       <w:r>
-        <w:t>Desweiteren</w:t>
+        <w:t>JRechnung</w:t>
       </w:r>
       <w:proofErr w:type="spellEnd"/>
       <w:r>
-        <w:t xml:space="preserve"> geben Sie den Pfad an, in welchem das vorgefertigte Word-Template liegt, welches Sie verwenden möchten. (default.dotx liegt auch im Hauptverzeichnis des Programmes).</w:t>
-      </w:r>
-    </w:p>
-    <w:p>
-      <w:r>
-        <w:t>Wenn Sie damit fertig sind, speichern Sie bitte und schließen dann das Fenster.</w:t>
+        <w:t xml:space="preserve"> liegen. Wählen Sie diesen somit, indem sich öffnenden Dialog aus.</w:t>
       </w:r>
     </w:p>
     <w:p/>
@@ -1559,16 +1704,38 @@
       <w:pPr>
         <w:pStyle w:val="berschrift2"/>
       </w:pPr>
-      <w:bookmarkStart w:id="7" w:name="_Toc513501764"/>
+      <w:bookmarkStart w:id="6" w:name="_Toc513501764"/>
       <w:r>
         <w:lastRenderedPageBreak/>
         <w:t>Verschlüsselungspasswort!</w:t>
       </w:r>
-      <w:bookmarkEnd w:id="7"/>
-    </w:p>
-    <w:p>
-      <w:r>
-        <w:t>Haben Sie die Konfigurationsdatei erstellt, werden im Startfenster die Buttons „Verschlüsselungspasswort setzen“ und „Datenbank zurücksetzen“ aktiv.</w:t>
+      <w:bookmarkEnd w:id="6"/>
+    </w:p>
+    <w:p>
+      <w:r>
+        <w:t xml:space="preserve">Mit „Datenbank zurücksetzen“ löschen Sie </w:t>
+      </w:r>
+      <w:r>
+        <w:t>alle vorhandenen Daten</w:t>
+      </w:r>
+      <w:r>
+        <w:t xml:space="preserve"> in Ihrer Datenbank.</w:t>
+      </w:r>
+    </w:p>
+    <w:p>
+      <w:r>
+        <w:t>Mit „Verschlüsselungspasswort setzen“ vergeben Sie das Passwort</w:t>
+      </w:r>
+      <w:r>
+        <w:t xml:space="preserve"> </w:t>
+      </w:r>
+      <w:proofErr w:type="spellStart"/>
+      <w:r>
+        <w:t>JRechnung</w:t>
+      </w:r>
+      <w:proofErr w:type="spellEnd"/>
+      <w:r>
+        <w:t>. Es wird ein Schlüssel zum Verschlüsseln der Datenbank generiert und mit Ihrem Passwort gesichert.</w:t>
       </w:r>
     </w:p>
     <w:p>
@@ -1577,10 +1744,10 @@
           <w:noProof/>
         </w:rPr>
         <w:drawing>
-          <wp:inline distT="0" distB="0" distL="0" distR="0" wp14:anchorId="4E2CDA8D" wp14:editId="2561D3FE">
-            <wp:extent cx="5760720" cy="792480"/>
-            <wp:effectExtent l="0" t="0" r="0" b="7620"/>
-            <wp:docPr id="5" name="Grafik 5"/>
+          <wp:inline distT="0" distB="0" distL="0" distR="0" wp14:anchorId="0DA7171B" wp14:editId="6A99AA20">
+            <wp:extent cx="2009775" cy="1036621"/>
+            <wp:effectExtent l="0" t="0" r="0" b="0"/>
+            <wp:docPr id="6" name="Grafik 6"/>
             <wp:cNvGraphicFramePr>
               <a:graphicFrameLocks xmlns:a="http://schemas.openxmlformats.org/drawingml/2006/main" noChangeAspect="1"/>
             </wp:cNvGraphicFramePr>
@@ -1600,7 +1767,7 @@
                   <pic:spPr>
                     <a:xfrm>
                       <a:off x="0" y="0"/>
-                      <a:ext cx="5760720" cy="792480"/>
+                      <a:ext cx="2035915" cy="1050104"/>
                     </a:xfrm>
                     <a:prstGeom prst="rect">
                       <a:avLst/>
@@ -1615,28 +1782,36 @@
     </w:p>
     <w:p>
       <w:r>
-        <w:t xml:space="preserve">Mit „Datenbank zurücksetzen“ löschen Sie </w:t>
-      </w:r>
-      <w:proofErr w:type="gramStart"/>
-      <w:r>
-        <w:t>alle vorhanden Daten</w:t>
-      </w:r>
-      <w:proofErr w:type="gramEnd"/>
-      <w:r>
-        <w:t xml:space="preserve"> in Ihrer Datenbank.</w:t>
-      </w:r>
-    </w:p>
-    <w:p>
-      <w:r>
-        <w:t xml:space="preserve">Mit „Verschlüsselungspasswort setzen“ vergeben Sie das Passwort, mit welchem die Verschlüsselung der Datenbank verschlüsselt wird und mit welchem Sie </w:t>
+        <w:t>Das Passwort muss eine Länge von 7 Zeichen haben und aus Groß- und Kleinbuchstaben, Zahlen und Sonderzeichen bestehen.</w:t>
+      </w:r>
+    </w:p>
+    <w:p>
+      <w:r>
+        <w:t xml:space="preserve">Nach Eingabe von zwei identischen Passwörtern öffnet sich ein Fenster, mit welchem Sie </w:t>
+      </w:r>
+      <w:r>
+        <w:t>die sogenannte Schlüsseldatei speichern können. Speichern Sie diese an einem für sie bekannten Ort, zu welchem nur Sie Zugriff haben (der Desktop ist keine gute Wahl).</w:t>
+      </w:r>
+    </w:p>
+    <w:p>
+      <w:r>
+        <w:t>Diese Schlüsseldatei stellt die einzige Möglichkeit da, an Ihre Daten zukommen, sollten Sie Ihr Passwort vergessen haben.</w:t>
+      </w:r>
+    </w:p>
+    <w:p>
+      <w:r>
+        <w:t>Haben Sie dies durchgeführt, werden die Buttons „Verschlüsselungspasswort zurücksetzen“, „Verschlüsselung erneuern“ und „</w:t>
       </w:r>
       <w:proofErr w:type="spellStart"/>
       <w:r>
-        <w:t>JRechnung</w:t>
+        <w:t>J</w:t>
+      </w:r>
+      <w:r>
+        <w:t>Rechnung</w:t>
       </w:r>
       <w:proofErr w:type="spellEnd"/>
       <w:r>
-        <w:t xml:space="preserve"> starten können.</w:t>
+        <w:t xml:space="preserve"> starten“ aktiv und „Verschlüsselungspasswort setzen“ inaktiv.</w:t>
       </w:r>
     </w:p>
     <w:p>
@@ -1645,10 +1820,10 @@
           <w:noProof/>
         </w:rPr>
         <w:drawing>
-          <wp:inline distT="0" distB="0" distL="0" distR="0" wp14:anchorId="0DA7171B" wp14:editId="6A99AA20">
-            <wp:extent cx="2714625" cy="1400175"/>
-            <wp:effectExtent l="0" t="0" r="9525" b="9525"/>
-            <wp:docPr id="6" name="Grafik 6"/>
+          <wp:inline distT="0" distB="0" distL="0" distR="0" wp14:anchorId="2A02C0BC" wp14:editId="6BB6F42E">
+            <wp:extent cx="1891983" cy="2809875"/>
+            <wp:effectExtent l="0" t="0" r="0" b="0"/>
+            <wp:docPr id="22" name="Grafik 22"/>
             <wp:cNvGraphicFramePr>
               <a:graphicFrameLocks xmlns:a="http://schemas.openxmlformats.org/drawingml/2006/main" noChangeAspect="1"/>
             </wp:cNvGraphicFramePr>
@@ -1668,7 +1843,7 @@
                   <pic:spPr>
                     <a:xfrm>
                       <a:off x="0" y="0"/>
-                      <a:ext cx="2714625" cy="1400175"/>
+                      <a:ext cx="1914154" cy="2842802"/>
                     </a:xfrm>
                     <a:prstGeom prst="rect">
                       <a:avLst/>
@@ -1683,20 +1858,134 @@
     </w:p>
     <w:p>
       <w:r>
-        <w:t>Das Passwort muss eine Länge von 7 Zeichen haben und aus Groß- und Kleinbuchstaben, Zahlen und Sonderzeichen bestehen.</w:t>
-      </w:r>
-    </w:p>
-    <w:p>
-      <w:r>
-        <w:t xml:space="preserve">Nach Eingabe von zwei identischen Passwörtern öffnet sich ein Fenster, mit welchem Sie </w:t>
-      </w:r>
-      <w:r>
-        <w:t>die sogenannte Schlüsseldatei speichern können. Speichern Sie diese an einem für sie bekannten Ort, zu welchem nur Sie Zugriff haben (der Desktop ist keine gute Wahl).</w:t>
-      </w:r>
-    </w:p>
-    <w:p>
-      <w:r>
-        <w:t>Haben Sie dies durchgeführt, werden die Buttons „Verschlüsselungspasswort zurücksetzen“, „Verschlüsselung erneuern“ und „Rechnung starten“ aktiv und „Verschlüsselungspasswort setzen“ inaktiv.</w:t>
+        <w:t xml:space="preserve">Mit „Verschlüsselungspasswort zurücksetzen“ können Sie im Falle des </w:t>
+      </w:r>
+      <w:r>
+        <w:t>Vergessens</w:t>
+      </w:r>
+      <w:r>
+        <w:t xml:space="preserve"> Ihr</w:t>
+      </w:r>
+      <w:r>
+        <w:t>es</w:t>
+      </w:r>
+      <w:r>
+        <w:t xml:space="preserve"> Passwort</w:t>
+      </w:r>
+      <w:r>
+        <w:t xml:space="preserve">es ein neues Setzen. Dazu </w:t>
+      </w:r>
+      <w:r>
+        <w:t>benötigen</w:t>
+      </w:r>
+      <w:r>
+        <w:t xml:space="preserve"> Sie </w:t>
+      </w:r>
+      <w:r>
+        <w:t>aber die zuvor gespeicherte Schlüsseldatei.</w:t>
+      </w:r>
+    </w:p>
+    <w:p>
+      <w:r>
+        <w:t>Mit „Verschlüsselung erneuern“ können Sie mit Ihrem aktuellen Passwort die Verschlüsselung der Datenbank erneuern.</w:t>
+      </w:r>
+      <w:r>
+        <w:t xml:space="preserve"> Dies sollten Sie immer dann tun, wenn Ihr Computer, die Schlüsseldatei oder die Datenbank</w:t>
+      </w:r>
+      <w:r>
+        <w:t xml:space="preserve"> </w:t>
+      </w:r>
+      <w:r>
+        <w:t>kompromittiert wurde.</w:t>
+      </w:r>
+    </w:p>
+    <w:p>
+      <w:r>
+        <w:t>Mit „</w:t>
+      </w:r>
+      <w:proofErr w:type="spellStart"/>
+      <w:r>
+        <w:t>J</w:t>
+      </w:r>
+      <w:r>
+        <w:t>Rechnung</w:t>
+      </w:r>
+      <w:proofErr w:type="spellEnd"/>
+      <w:r>
+        <w:t xml:space="preserve"> starten“ starten Sie nun das eigentliche Rechnungsprogramm </w:t>
+      </w:r>
+      <w:proofErr w:type="spellStart"/>
+      <w:r>
+        <w:t>JRechnung</w:t>
+      </w:r>
+      <w:proofErr w:type="spellEnd"/>
+      <w:r>
+        <w:t>.</w:t>
+      </w:r>
+    </w:p>
+    <w:p>
+      <w:r>
+        <w:t>Die Konfiguration ist somit abgeschlossen.</w:t>
+      </w:r>
+    </w:p>
+    <w:p>
+      <w:pPr>
+        <w:pStyle w:val="berschrift1"/>
+      </w:pPr>
+      <w:bookmarkStart w:id="7" w:name="_Toc513501765"/>
+      <w:proofErr w:type="spellStart"/>
+      <w:r>
+        <w:lastRenderedPageBreak/>
+        <w:t>JRechnung</w:t>
+      </w:r>
+      <w:proofErr w:type="spellEnd"/>
+      <w:r>
+        <w:t>!</w:t>
+      </w:r>
+      <w:bookmarkEnd w:id="7"/>
+    </w:p>
+    <w:p>
+      <w:r>
+        <w:t xml:space="preserve">Beim Starten von </w:t>
+      </w:r>
+      <w:proofErr w:type="spellStart"/>
+      <w:r>
+        <w:t>JRechnung</w:t>
+      </w:r>
+      <w:proofErr w:type="spellEnd"/>
+      <w:r>
+        <w:t xml:space="preserve"> müssen Sie </w:t>
+      </w:r>
+      <w:r>
+        <w:t>immer</w:t>
+      </w:r>
+      <w:r>
+        <w:t xml:space="preserve"> Ihr Passwort eingeben, um sicherzustellen, dass Sie auch wirklich befugt sind mit diesen Daten zu arbeiten.</w:t>
+      </w:r>
+    </w:p>
+    <w:p/>
+    <w:p>
+      <w:pPr>
+        <w:pStyle w:val="berschrift2"/>
+      </w:pPr>
+      <w:bookmarkStart w:id="8" w:name="_Toc513501766"/>
+      <w:r>
+        <w:t>Hauptfenster!</w:t>
+      </w:r>
+      <w:bookmarkEnd w:id="8"/>
+    </w:p>
+    <w:p/>
+    <w:p>
+      <w:r>
+        <w:t xml:space="preserve">Sie befinden Sich nun im Hauptfenster von </w:t>
+      </w:r>
+      <w:proofErr w:type="spellStart"/>
+      <w:r>
+        <w:t>JRechnung</w:t>
+      </w:r>
+      <w:proofErr w:type="spellEnd"/>
+      <w:r>
+        <w:t>. Von diesem Hauptfenster aus werden alle weiteren Aktivitäten getätigt.</w:t>
       </w:r>
     </w:p>
     <w:p>
@@ -1705,10 +1994,10 @@
           <w:noProof/>
         </w:rPr>
         <w:drawing>
-          <wp:inline distT="0" distB="0" distL="0" distR="0" wp14:anchorId="37747A10" wp14:editId="03640209">
-            <wp:extent cx="5760720" cy="801370"/>
+          <wp:inline distT="0" distB="0" distL="0" distR="0" wp14:anchorId="671A0008" wp14:editId="137FB281">
+            <wp:extent cx="5760720" cy="3433445"/>
             <wp:effectExtent l="0" t="0" r="0" b="0"/>
-            <wp:docPr id="7" name="Grafik 7"/>
+            <wp:docPr id="23" name="Grafik 23"/>
             <wp:cNvGraphicFramePr>
               <a:graphicFrameLocks xmlns:a="http://schemas.openxmlformats.org/drawingml/2006/main" noChangeAspect="1"/>
             </wp:cNvGraphicFramePr>
@@ -1728,7 +2017,7 @@
                   <pic:spPr>
                     <a:xfrm>
                       <a:off x="0" y="0"/>
-                      <a:ext cx="5760720" cy="801370"/>
+                      <a:ext cx="5760720" cy="3433445"/>
                     </a:xfrm>
                     <a:prstGeom prst="rect">
                       <a:avLst/>
@@ -1743,17 +2032,7 @@
     </w:p>
     <w:p>
       <w:r>
-        <w:t>Mit „Verschlüsselungspasswort zurücksetzen“ können Sie im Falle des Vergessens Ihr Passwort erneuern benötigen aber die zuvor gespeicherte Schlüsseldatei.</w:t>
-      </w:r>
-    </w:p>
-    <w:p>
-      <w:r>
-        <w:t>Mit „Verschlüsselung erneuern“ können Sie mit Ihrem aktuellen Passwort die Verschlüsselung der Datenbank erneuern.</w:t>
-      </w:r>
-    </w:p>
-    <w:p>
-      <w:r>
-        <w:t xml:space="preserve">Mit „Rechnung starten“ starten Sie nun das eigentliche Rechnungsprogramm </w:t>
+        <w:t xml:space="preserve">Im Hauptfenster von </w:t>
       </w:r>
       <w:proofErr w:type="spellStart"/>
       <w:r>
@@ -1761,63 +2040,28 @@
       </w:r>
       <w:proofErr w:type="spellEnd"/>
       <w:r>
+        <w:t xml:space="preserve"> haben Sie folgende Möglichkeiten. Neue Rechnung erstellen</w:t>
+      </w:r>
+      <w:r>
+        <w:t>, bestehende Rechnungen zum Bearbeiten öffnen, Rechnungen löschen</w:t>
+      </w:r>
+      <w:r>
+        <w:t xml:space="preserve">, </w:t>
+      </w:r>
+      <w:r>
+        <w:t>Ihre Unternehmensdaten</w:t>
+      </w:r>
+      <w:r>
+        <w:t xml:space="preserve"> verwalten, Kundenstamm verwalten, Passwort ändern, Produkt oder Dienstleistung verwalten. </w:t>
+      </w:r>
+      <w:r>
+        <w:t>Außerdem sehen Sie eine</w:t>
+      </w:r>
+      <w:r>
+        <w:t xml:space="preserve"> Bilanzjahrübersicht</w:t>
+      </w:r>
+      <w:r>
         <w:t>.</w:t>
-      </w:r>
-    </w:p>
-    <w:p>
-      <w:r>
-        <w:t>Die Konfiguration ist somit abgeschlossen.</w:t>
-      </w:r>
-    </w:p>
-    <w:p>
-      <w:r>
-        <w:br w:type="page"/>
-      </w:r>
-    </w:p>
-    <w:p>
-      <w:pPr>
-        <w:pStyle w:val="berschrift1"/>
-      </w:pPr>
-      <w:bookmarkStart w:id="8" w:name="_Toc513501765"/>
-      <w:proofErr w:type="spellStart"/>
-      <w:r>
-        <w:lastRenderedPageBreak/>
-        <w:t>JRechnung</w:t>
-      </w:r>
-      <w:proofErr w:type="spellEnd"/>
-      <w:r>
-        <w:t>!</w:t>
-      </w:r>
-      <w:bookmarkEnd w:id="8"/>
-    </w:p>
-    <w:p>
-      <w:r>
-        <w:t>Bevor Sie nun das Rechnungsprogramm mit Klick auf den Button „Rechnung starten“ starten können, müssen Sie erneut Ihr Passwort eingeben, um sicherzustellen, dass Sie auch wirklich befugt sind mit diesen Daten zu arbeiten.</w:t>
-      </w:r>
-    </w:p>
-    <w:p/>
-    <w:p>
-      <w:pPr>
-        <w:pStyle w:val="berschrift2"/>
-      </w:pPr>
-      <w:bookmarkStart w:id="9" w:name="_Toc513501766"/>
-      <w:r>
-        <w:t>Hauptfenster!</w:t>
-      </w:r>
-      <w:bookmarkEnd w:id="9"/>
-    </w:p>
-    <w:p/>
-    <w:p>
-      <w:r>
-        <w:t xml:space="preserve">Sie befinden Sich nun im Hauptfenster von </w:t>
-      </w:r>
-      <w:proofErr w:type="spellStart"/>
-      <w:r>
-        <w:t>JRechnung</w:t>
-      </w:r>
-      <w:proofErr w:type="spellEnd"/>
-      <w:r>
-        <w:t>. Von diesem Hauptfenster aus werden alle weiteren Aktivitäten getätigt.</w:t>
       </w:r>
     </w:p>
     <w:p>
@@ -1826,10 +2070,10 @@
           <w:noProof/>
         </w:rPr>
         <w:drawing>
-          <wp:inline distT="0" distB="0" distL="0" distR="0" wp14:anchorId="5DF475C2" wp14:editId="44BB1289">
-            <wp:extent cx="5760720" cy="3452495"/>
+          <wp:inline distT="0" distB="0" distL="0" distR="0" wp14:anchorId="0D84521F">
+            <wp:extent cx="711267" cy="561975"/>
             <wp:effectExtent l="0" t="0" r="0" b="0"/>
-            <wp:docPr id="8" name="Grafik 8"/>
+            <wp:docPr id="24" name="Grafik 24"/>
             <wp:cNvGraphicFramePr>
               <a:graphicFrameLocks xmlns:a="http://schemas.openxmlformats.org/drawingml/2006/main" noChangeAspect="1"/>
             </wp:cNvGraphicFramePr>
@@ -1841,7 +2085,13 @@
                     <pic:cNvPicPr/>
                   </pic:nvPicPr>
                   <pic:blipFill>
-                    <a:blip r:embed="rId13"/>
+                    <a:blip r:embed="rId13">
+                      <a:extLst>
+                        <a:ext uri="{28A0092B-C50C-407E-A947-70E740481C1C}">
+                          <a14:useLocalDpi xmlns:a14="http://schemas.microsoft.com/office/drawing/2010/main" val="0"/>
+                        </a:ext>
+                      </a:extLst>
+                    </a:blip>
                     <a:stretch>
                       <a:fillRect/>
                     </a:stretch>
@@ -1849,7 +2099,7 @@
                   <pic:spPr>
                     <a:xfrm>
                       <a:off x="0" y="0"/>
-                      <a:ext cx="5760720" cy="3452495"/>
+                      <a:ext cx="712283" cy="562778"/>
                     </a:xfrm>
                     <a:prstGeom prst="rect">
                       <a:avLst/>
@@ -1861,74 +2111,25 @@
           </wp:inline>
         </w:drawing>
       </w:r>
-    </w:p>
-    <w:p>
-      <w:r>
-        <w:t xml:space="preserve">Im Hauptfenster von </w:t>
-      </w:r>
-      <w:proofErr w:type="spellStart"/>
-      <w:r>
-        <w:t>JRechnung</w:t>
-      </w:r>
-      <w:proofErr w:type="spellEnd"/>
-      <w:r>
-        <w:t xml:space="preserve"> haben Sie folgende Möglichkeiten. Neue Rechnung erstellen, Unternehmen verwalten, Kundenstamm verwalten, Passwort ändern, Produkt oder Dienstleistung verwalten. Sowie Bilanzjahrübersicht und Übersicht und Bearbeitung von Rechnungen.</w:t>
-      </w:r>
-    </w:p>
-    <w:p/>
-    <w:p>
-      <w:r>
-        <w:t>Mit Passwort ändern, können Sie Ihr aktuelles Passwort ändern.</w:t>
-      </w:r>
-    </w:p>
-    <w:p/>
-    <w:p>
-      <w:pPr>
-        <w:rPr>
-          <w:rFonts w:asciiTheme="majorHAnsi" w:eastAsiaTheme="majorEastAsia" w:hAnsiTheme="majorHAnsi" w:cstheme="majorBidi"/>
-          <w:color w:val="2E74B5" w:themeColor="accent1" w:themeShade="BF"/>
-          <w:sz w:val="26"/>
-          <w:szCs w:val="26"/>
-        </w:rPr>
-      </w:pPr>
-      <w:r>
-        <w:br w:type="page"/>
-      </w:r>
-    </w:p>
-    <w:p>
-      <w:pPr>
-        <w:pStyle w:val="berschrift2"/>
-      </w:pPr>
-      <w:bookmarkStart w:id="10" w:name="_Toc513501767"/>
-      <w:r>
-        <w:lastRenderedPageBreak/>
-        <w:t>Unternehmen verwalten!</w:t>
-      </w:r>
-      <w:bookmarkEnd w:id="10"/>
-    </w:p>
-    <w:p>
-      <w:r>
-        <w:t xml:space="preserve">Nachdem Sie den Button „Unternehmen verwalten“ </w:t>
-      </w:r>
-      <w:proofErr w:type="spellStart"/>
-      <w:r>
-        <w:t>gedrück</w:t>
-      </w:r>
-      <w:proofErr w:type="spellEnd"/>
-      <w:r>
-        <w:t xml:space="preserve"> haben öffnet sich ein neues Fenster.</w:t>
-      </w:r>
-    </w:p>
-    <w:p>
+      <w:r>
+        <w:t xml:space="preserve"> Neue Rechnung</w:t>
+      </w:r>
+      <w:r>
+        <w:tab/>
+      </w:r>
+      <w:r>
+        <w:tab/>
+        <w:t xml:space="preserve"> </w:t>
+      </w:r>
       <w:r>
         <w:rPr>
           <w:noProof/>
         </w:rPr>
         <w:drawing>
-          <wp:inline distT="0" distB="0" distL="0" distR="0" wp14:anchorId="29158ADE" wp14:editId="60F62EBF">
-            <wp:extent cx="2638425" cy="3105150"/>
-            <wp:effectExtent l="0" t="0" r="9525" b="0"/>
-            <wp:docPr id="9" name="Grafik 9"/>
+          <wp:inline distT="0" distB="0" distL="0" distR="0" wp14:anchorId="1532A008" wp14:editId="661A1907">
+            <wp:extent cx="685800" cy="548639"/>
+            <wp:effectExtent l="0" t="0" r="0" b="4445"/>
+            <wp:docPr id="26" name="Grafik 26"/>
             <wp:cNvGraphicFramePr>
               <a:graphicFrameLocks xmlns:a="http://schemas.openxmlformats.org/drawingml/2006/main" noChangeAspect="1"/>
             </wp:cNvGraphicFramePr>
@@ -1948,7 +2149,7 @@
                   <pic:spPr>
                     <a:xfrm>
                       <a:off x="0" y="0"/>
-                      <a:ext cx="2638425" cy="3105150"/>
+                      <a:ext cx="702118" cy="561693"/>
                     </a:xfrm>
                     <a:prstGeom prst="rect">
                       <a:avLst/>
@@ -1960,10 +2161,244 @@
           </wp:inline>
         </w:drawing>
       </w:r>
-    </w:p>
-    <w:p>
-      <w:r>
-        <w:t xml:space="preserve">Bitte füllen Sie die hier geforderten Felder mit den Daten Ihres Unternehmens aus und wählen Sie die von Ihnen benötigte Gesellschafterform via </w:t>
+      <w:r>
+        <w:t xml:space="preserve"> Kundenverwaltung</w:t>
+      </w:r>
+    </w:p>
+    <w:p>
+      <w:r>
+        <w:rPr>
+          <w:noProof/>
+        </w:rPr>
+        <w:drawing>
+          <wp:inline distT="0" distB="0" distL="0" distR="0" wp14:anchorId="684B688D" wp14:editId="4D79F530">
+            <wp:extent cx="676275" cy="535385"/>
+            <wp:effectExtent l="0" t="0" r="0" b="0"/>
+            <wp:docPr id="25" name="Grafik 25"/>
+            <wp:cNvGraphicFramePr>
+              <a:graphicFrameLocks xmlns:a="http://schemas.openxmlformats.org/drawingml/2006/main" noChangeAspect="1"/>
+            </wp:cNvGraphicFramePr>
+            <a:graphic xmlns:a="http://schemas.openxmlformats.org/drawingml/2006/main">
+              <a:graphicData uri="http://schemas.openxmlformats.org/drawingml/2006/picture">
+                <pic:pic xmlns:pic="http://schemas.openxmlformats.org/drawingml/2006/picture">
+                  <pic:nvPicPr>
+                    <pic:cNvPr id="1" name=""/>
+                    <pic:cNvPicPr/>
+                  </pic:nvPicPr>
+                  <pic:blipFill>
+                    <a:blip r:embed="rId15"/>
+                    <a:stretch>
+                      <a:fillRect/>
+                    </a:stretch>
+                  </pic:blipFill>
+                  <pic:spPr>
+                    <a:xfrm>
+                      <a:off x="0" y="0"/>
+                      <a:ext cx="689075" cy="545519"/>
+                    </a:xfrm>
+                    <a:prstGeom prst="rect">
+                      <a:avLst/>
+                    </a:prstGeom>
+                  </pic:spPr>
+                </pic:pic>
+              </a:graphicData>
+            </a:graphic>
+          </wp:inline>
+        </w:drawing>
+      </w:r>
+      <w:r>
+        <w:t xml:space="preserve"> Unternehmen verwalten</w:t>
+      </w:r>
+      <w:r>
+        <w:tab/>
+      </w:r>
+      <w:r>
+        <w:rPr>
+          <w:noProof/>
+        </w:rPr>
+        <w:drawing>
+          <wp:inline distT="0" distB="0" distL="0" distR="0" wp14:anchorId="0FACC9A4" wp14:editId="5990DFF5">
+            <wp:extent cx="685800" cy="534691"/>
+            <wp:effectExtent l="0" t="0" r="0" b="0"/>
+            <wp:docPr id="27" name="Grafik 27"/>
+            <wp:cNvGraphicFramePr>
+              <a:graphicFrameLocks xmlns:a="http://schemas.openxmlformats.org/drawingml/2006/main" noChangeAspect="1"/>
+            </wp:cNvGraphicFramePr>
+            <a:graphic xmlns:a="http://schemas.openxmlformats.org/drawingml/2006/main">
+              <a:graphicData uri="http://schemas.openxmlformats.org/drawingml/2006/picture">
+                <pic:pic xmlns:pic="http://schemas.openxmlformats.org/drawingml/2006/picture">
+                  <pic:nvPicPr>
+                    <pic:cNvPr id="1" name=""/>
+                    <pic:cNvPicPr/>
+                  </pic:nvPicPr>
+                  <pic:blipFill>
+                    <a:blip r:embed="rId16"/>
+                    <a:stretch>
+                      <a:fillRect/>
+                    </a:stretch>
+                  </pic:blipFill>
+                  <pic:spPr>
+                    <a:xfrm>
+                      <a:off x="0" y="0"/>
+                      <a:ext cx="703907" cy="548809"/>
+                    </a:xfrm>
+                    <a:prstGeom prst="rect">
+                      <a:avLst/>
+                    </a:prstGeom>
+                  </pic:spPr>
+                </pic:pic>
+              </a:graphicData>
+            </a:graphic>
+          </wp:inline>
+        </w:drawing>
+      </w:r>
+      <w:r>
+        <w:t xml:space="preserve"> Passwort zurücksetzen</w:t>
+      </w:r>
+    </w:p>
+    <w:p>
+      <w:r>
+        <w:rPr>
+          <w:noProof/>
+        </w:rPr>
+        <w:drawing>
+          <wp:inline distT="0" distB="0" distL="0" distR="0" wp14:anchorId="6F2FAE4D" wp14:editId="7F0E14C1">
+            <wp:extent cx="628650" cy="504053"/>
+            <wp:effectExtent l="0" t="0" r="0" b="0"/>
+            <wp:docPr id="28" name="Grafik 28"/>
+            <wp:cNvGraphicFramePr>
+              <a:graphicFrameLocks xmlns:a="http://schemas.openxmlformats.org/drawingml/2006/main" noChangeAspect="1"/>
+            </wp:cNvGraphicFramePr>
+            <a:graphic xmlns:a="http://schemas.openxmlformats.org/drawingml/2006/main">
+              <a:graphicData uri="http://schemas.openxmlformats.org/drawingml/2006/picture">
+                <pic:pic xmlns:pic="http://schemas.openxmlformats.org/drawingml/2006/picture">
+                  <pic:nvPicPr>
+                    <pic:cNvPr id="1" name=""/>
+                    <pic:cNvPicPr/>
+                  </pic:nvPicPr>
+                  <pic:blipFill>
+                    <a:blip r:embed="rId17"/>
+                    <a:stretch>
+                      <a:fillRect/>
+                    </a:stretch>
+                  </pic:blipFill>
+                  <pic:spPr>
+                    <a:xfrm>
+                      <a:off x="0" y="0"/>
+                      <a:ext cx="650482" cy="521558"/>
+                    </a:xfrm>
+                    <a:prstGeom prst="rect">
+                      <a:avLst/>
+                    </a:prstGeom>
+                  </pic:spPr>
+                </pic:pic>
+              </a:graphicData>
+            </a:graphic>
+          </wp:inline>
+        </w:drawing>
+      </w:r>
+      <w:r>
+        <w:t xml:space="preserve"> Produkt oder Dienstleistung</w:t>
+      </w:r>
+    </w:p>
+    <w:p/>
+    <w:p>
+      <w:r>
+        <w:t>Mit Passwort ändern, können Sie Ihr aktuelles Passwort ändern.</w:t>
+      </w:r>
+    </w:p>
+    <w:p>
+      <w:pPr>
+        <w:pStyle w:val="berschrift2"/>
+      </w:pPr>
+      <w:bookmarkStart w:id="9" w:name="_Toc513501767"/>
+      <w:r>
+        <w:lastRenderedPageBreak/>
+        <w:t>Unternehmen verwalten!</w:t>
+      </w:r>
+      <w:bookmarkEnd w:id="9"/>
+    </w:p>
+    <w:p>
+      <w:r>
+        <w:t xml:space="preserve">Nachdem Sie den Button „Unternehmen verwalten“ </w:t>
+      </w:r>
+      <w:r>
+        <w:t>gedrückt</w:t>
+      </w:r>
+      <w:r>
+        <w:t xml:space="preserve"> haben öffnet sich ein neues Fenster.</w:t>
+      </w:r>
+    </w:p>
+    <w:p>
+      <w:r>
+        <w:rPr>
+          <w:noProof/>
+        </w:rPr>
+        <w:drawing>
+          <wp:inline distT="0" distB="0" distL="0" distR="0">
+            <wp:extent cx="1881963" cy="3565537"/>
+            <wp:effectExtent l="0" t="0" r="4445" b="0"/>
+            <wp:docPr id="2" name="Grafik 2"/>
+            <wp:cNvGraphicFramePr>
+              <a:graphicFrameLocks xmlns:a="http://schemas.openxmlformats.org/drawingml/2006/main" noChangeAspect="1"/>
+            </wp:cNvGraphicFramePr>
+            <a:graphic xmlns:a="http://schemas.openxmlformats.org/drawingml/2006/main">
+              <a:graphicData uri="http://schemas.openxmlformats.org/drawingml/2006/picture">
+                <pic:pic xmlns:pic="http://schemas.openxmlformats.org/drawingml/2006/picture">
+                  <pic:nvPicPr>
+                    <pic:cNvPr id="0" name="Picture 1"/>
+                    <pic:cNvPicPr>
+                      <a:picLocks noChangeAspect="1" noChangeArrowheads="1"/>
+                    </pic:cNvPicPr>
+                  </pic:nvPicPr>
+                  <pic:blipFill>
+                    <a:blip r:embed="rId18">
+                      <a:extLst>
+                        <a:ext uri="{28A0092B-C50C-407E-A947-70E740481C1C}">
+                          <a14:useLocalDpi xmlns:a14="http://schemas.microsoft.com/office/drawing/2010/main" val="0"/>
+                        </a:ext>
+                      </a:extLst>
+                    </a:blip>
+                    <a:srcRect/>
+                    <a:stretch>
+                      <a:fillRect/>
+                    </a:stretch>
+                  </pic:blipFill>
+                  <pic:spPr bwMode="auto">
+                    <a:xfrm>
+                      <a:off x="0" y="0"/>
+                      <a:ext cx="1906228" cy="3611509"/>
+                    </a:xfrm>
+                    <a:prstGeom prst="rect">
+                      <a:avLst/>
+                    </a:prstGeom>
+                    <a:noFill/>
+                    <a:ln>
+                      <a:noFill/>
+                    </a:ln>
+                  </pic:spPr>
+                </pic:pic>
+              </a:graphicData>
+            </a:graphic>
+          </wp:inline>
+        </w:drawing>
+      </w:r>
+    </w:p>
+    <w:p>
+      <w:r>
+        <w:t xml:space="preserve">Bitte füllen Sie die hier geforderten Felder mit den Daten Ihres Unternehmens aus und wählen Sie </w:t>
+      </w:r>
+      <w:r>
+        <w:t>die Rechtsform</w:t>
+      </w:r>
+      <w:r>
+        <w:t xml:space="preserve"> </w:t>
+      </w:r>
+      <w:r>
+        <w:t xml:space="preserve">Ihres Unternehmens </w:t>
+      </w:r>
+      <w:r>
+        <w:t xml:space="preserve">via </w:t>
       </w:r>
       <w:proofErr w:type="spellStart"/>
       <w:r>
@@ -1971,7 +2406,13 @@
       </w:r>
       <w:proofErr w:type="spellEnd"/>
       <w:r>
-        <w:t>-Menü.</w:t>
+        <w:t>-Menü</w:t>
+      </w:r>
+      <w:r>
+        <w:t xml:space="preserve"> aus</w:t>
+      </w:r>
+      <w:r>
+        <w:t>.</w:t>
       </w:r>
     </w:p>
     <w:p>
@@ -1981,7 +2422,25 @@
     </w:p>
     <w:p>
       <w:r>
-        <w:t xml:space="preserve">Mit Übernehmen und Ok übernehmen Sie die von Ihnen eingegeben Daten. </w:t>
+        <w:t>Mit</w:t>
+      </w:r>
+      <w:r>
+        <w:t xml:space="preserve"> &lt;</w:t>
+      </w:r>
+      <w:r>
+        <w:t>Übernehmen</w:t>
+      </w:r>
+      <w:r>
+        <w:t>&gt;</w:t>
+      </w:r>
+      <w:r>
+        <w:t xml:space="preserve"> und </w:t>
+      </w:r>
+      <w:r>
+        <w:t>&lt;OK&gt;</w:t>
+      </w:r>
+      <w:r>
+        <w:t xml:space="preserve"> übernehmen Sie die von Ihnen eingegeben Daten. </w:t>
       </w:r>
     </w:p>
     <w:p/>
@@ -2002,12 +2461,12 @@
       <w:pPr>
         <w:pStyle w:val="berschrift2"/>
       </w:pPr>
-      <w:bookmarkStart w:id="11" w:name="_Toc513501768"/>
+      <w:bookmarkStart w:id="10" w:name="_Toc513501768"/>
       <w:r>
         <w:lastRenderedPageBreak/>
         <w:t>Kundenverwaltung!</w:t>
       </w:r>
-      <w:bookmarkEnd w:id="11"/>
+      <w:bookmarkEnd w:id="10"/>
     </w:p>
     <w:p>
       <w:r>
@@ -2035,7 +2494,7 @@
                     <pic:cNvPicPr/>
                   </pic:nvPicPr>
                   <pic:blipFill>
-                    <a:blip r:embed="rId15"/>
+                    <a:blip r:embed="rId19"/>
                     <a:stretch>
                       <a:fillRect/>
                     </a:stretch>
@@ -2095,10 +2554,35 @@
     </w:p>
     <w:p>
       <w:r>
-        <w:t xml:space="preserve">Wenn Sie fertig sind mit der Eingabe der Daten bestätigen Sie dies mit Übernehmen und OK und schließen das Fenster. </w:t>
-      </w:r>
-    </w:p>
-    <w:p>
+        <w:t>Wenn Sie fertig sind mit der Eingabe der Daten</w:t>
+      </w:r>
+      <w:r>
+        <w:t>,</w:t>
+      </w:r>
+      <w:r>
+        <w:t xml:space="preserve"> bestätigen Sie dies mit </w:t>
+      </w:r>
+      <w:r>
+        <w:t>&lt;</w:t>
+      </w:r>
+      <w:r>
+        <w:t>Übernehmen</w:t>
+      </w:r>
+      <w:r>
+        <w:t>&gt;</w:t>
+      </w:r>
+      <w:r>
+        <w:t xml:space="preserve"> und </w:t>
+      </w:r>
+      <w:r>
+        <w:t>&lt;</w:t>
+      </w:r>
+      <w:r>
+        <w:t>OK</w:t>
+      </w:r>
+      <w:r>
+        <w:t xml:space="preserve">&gt;. </w:t>
+      </w:r>
       <w:r>
         <w:br w:type="page"/>
       </w:r>
@@ -2107,12 +2591,12 @@
       <w:pPr>
         <w:pStyle w:val="berschrift2"/>
       </w:pPr>
-      <w:bookmarkStart w:id="12" w:name="_Toc513501769"/>
+      <w:bookmarkStart w:id="11" w:name="_Toc513501769"/>
       <w:r>
         <w:lastRenderedPageBreak/>
         <w:t>Produkt oder Dienstleistung!</w:t>
       </w:r>
-      <w:bookmarkEnd w:id="12"/>
+      <w:bookmarkEnd w:id="11"/>
     </w:p>
     <w:p>
       <w:r>
@@ -2125,10 +2609,10 @@
           <w:noProof/>
         </w:rPr>
         <w:drawing>
-          <wp:inline distT="0" distB="0" distL="0" distR="0" wp14:anchorId="295ED0DB" wp14:editId="692876FD">
-            <wp:extent cx="3067050" cy="2095500"/>
+          <wp:inline distT="0" distB="0" distL="0" distR="0" wp14:anchorId="3640E123" wp14:editId="3127E35B">
+            <wp:extent cx="4618228" cy="1967023"/>
             <wp:effectExtent l="0" t="0" r="0" b="0"/>
-            <wp:docPr id="13" name="Grafik 13"/>
+            <wp:docPr id="3" name="Grafik 3"/>
             <wp:cNvGraphicFramePr>
               <a:graphicFrameLocks xmlns:a="http://schemas.openxmlformats.org/drawingml/2006/main" noChangeAspect="1"/>
             </wp:cNvGraphicFramePr>
@@ -2140,7 +2624,7 @@
                     <pic:cNvPicPr/>
                   </pic:nvPicPr>
                   <pic:blipFill>
-                    <a:blip r:embed="rId16"/>
+                    <a:blip r:embed="rId20"/>
                     <a:stretch>
                       <a:fillRect/>
                     </a:stretch>
@@ -2148,7 +2632,7 @@
                   <pic:spPr>
                     <a:xfrm>
                       <a:off x="0" y="0"/>
-                      <a:ext cx="3067050" cy="2095500"/>
+                      <a:ext cx="4658948" cy="1984367"/>
                     </a:xfrm>
                     <a:prstGeom prst="rect">
                       <a:avLst/>
@@ -2176,20 +2660,30 @@
       </w:r>
       <w:proofErr w:type="spellEnd"/>
       <w:r>
-        <w:t xml:space="preserve">-Menü ihre Produkte oder Dienstleistungen auswählen und </w:t>
-      </w:r>
-      <w:proofErr w:type="spellStart"/>
-      <w:r>
-        <w:t>ggf</w:t>
-      </w:r>
-      <w:proofErr w:type="spellEnd"/>
+        <w:t xml:space="preserve">-Menü </w:t>
+      </w:r>
+      <w:r>
+        <w:t>Ihre</w:t>
+      </w:r>
+      <w:r>
+        <w:t xml:space="preserve"> Produkte oder Dienstleistungen auswählen und </w:t>
+      </w:r>
+      <w:r>
+        <w:t>ggf.</w:t>
+      </w:r>
       <w:r>
         <w:t xml:space="preserve"> bearbeiten oder löschen. Sollten Sie noch kein Produkt oder keine Dienstleistung angelegt haben, so ist dieses Menü leer.</w:t>
       </w:r>
     </w:p>
     <w:p>
       <w:r>
-        <w:t>Schließen Sie nun das Fenster mit einem Klick auf das X oder den OK-Button.</w:t>
+        <w:t xml:space="preserve">Schließen Sie nun das Fenster mit einem Klick auf das X oder </w:t>
+      </w:r>
+      <w:r>
+        <w:t>dem</w:t>
+      </w:r>
+      <w:r>
+        <w:t xml:space="preserve"> OK-Button.</w:t>
       </w:r>
     </w:p>
     <w:p/>
@@ -2202,16 +2696,28 @@
       <w:pPr>
         <w:pStyle w:val="berschrift2"/>
       </w:pPr>
-      <w:bookmarkStart w:id="13" w:name="_Toc513501770"/>
+      <w:bookmarkStart w:id="12" w:name="_Toc513501770"/>
       <w:r>
         <w:lastRenderedPageBreak/>
         <w:t>Rechnungserstellung!</w:t>
       </w:r>
-      <w:bookmarkEnd w:id="13"/>
-    </w:p>
-    <w:p>
-      <w:r>
-        <w:t>Nun können Sie mit Neue Rechnung eine Rechnung erstellen.</w:t>
+      <w:bookmarkEnd w:id="12"/>
+    </w:p>
+    <w:p>
+      <w:r>
+        <w:t xml:space="preserve">Nun können Sie mit </w:t>
+      </w:r>
+      <w:r>
+        <w:t>&lt;</w:t>
+      </w:r>
+      <w:r>
+        <w:t>Neue Rechnung</w:t>
+      </w:r>
+      <w:r>
+        <w:t>&gt;</w:t>
+      </w:r>
+      <w:r>
+        <w:t xml:space="preserve"> eine Rechnung erstellen.</w:t>
       </w:r>
     </w:p>
     <w:p>
@@ -2235,7 +2741,7 @@
                     <pic:cNvPicPr/>
                   </pic:nvPicPr>
                   <pic:blipFill>
-                    <a:blip r:embed="rId17"/>
+                    <a:blip r:embed="rId21"/>
                     <a:stretch>
                       <a:fillRect/>
                     </a:stretch>
@@ -2260,16 +2766,32 @@
       <w:r>
         <w:t xml:space="preserve">Die Bezeichnung und die Rechnungsnummer </w:t>
       </w:r>
-      <w:proofErr w:type="gramStart"/>
-      <w:r>
-        <w:t>wird</w:t>
-      </w:r>
-      <w:proofErr w:type="gramEnd"/>
-      <w:r>
-        <w:t xml:space="preserve"> automatisch vom Programm generiert aber kann von Ihnen selbst noch verändert werden. </w:t>
-      </w:r>
-      <w:r>
-        <w:t xml:space="preserve">Als Zahlungsziel sind 14 Tage festgelegt, benötigen Sie ein anderes Zahlungsziel, so wenden Sie sich bitte an den Support. </w:t>
+      <w:r>
+        <w:t>werden</w:t>
+      </w:r>
+      <w:r>
+        <w:t xml:space="preserve"> automatisch vom Programm generiert aber </w:t>
+      </w:r>
+      <w:r>
+        <w:t>können</w:t>
+      </w:r>
+      <w:r>
+        <w:t xml:space="preserve"> von Ihnen </w:t>
+      </w:r>
+      <w:r>
+        <w:t xml:space="preserve">jederzeit </w:t>
+      </w:r>
+      <w:r>
+        <w:t xml:space="preserve">verändert werden. </w:t>
+      </w:r>
+      <w:r>
+        <w:t xml:space="preserve">Als Zahlungsziel sind 14 Tage festgelegt, benötigen Sie ein anderes Zahlungsziel, so </w:t>
+      </w:r>
+      <w:r>
+        <w:t>ändern Sie dieses Datum entsprechend</w:t>
+      </w:r>
+      <w:r>
+        <w:t xml:space="preserve">. </w:t>
       </w:r>
     </w:p>
     <w:p>
@@ -2282,12 +2804,30 @@
       </w:r>
       <w:proofErr w:type="spellEnd"/>
       <w:r>
-        <w:t xml:space="preserve">-Menü Ihren Kunden aus, für welchen Sie die Rechnung erstellen wollen. </w:t>
-      </w:r>
-    </w:p>
-    <w:p>
-      <w:r>
-        <w:t xml:space="preserve">Dann wählen Sie aus, ob die Rechnung ohne Mehrwertsteuer ist oder ob </w:t>
+        <w:t xml:space="preserve">-Menü Ihren Kunden aus, für </w:t>
+      </w:r>
+      <w:r>
+        <w:t>den</w:t>
+      </w:r>
+      <w:r>
+        <w:t xml:space="preserve"> Sie die Rechnung erstellen wollen. </w:t>
+      </w:r>
+    </w:p>
+    <w:p>
+      <w:r>
+        <w:t xml:space="preserve">Dann wählen Sie aus, ob die Rechnung </w:t>
+      </w:r>
+      <w:r>
+        <w:t>keine</w:t>
+      </w:r>
+      <w:r>
+        <w:t xml:space="preserve"> Mehrwertsteuer </w:t>
+      </w:r>
+      <w:r>
+        <w:t>ausweisen darf/soll</w:t>
+      </w:r>
+      <w:r>
+        <w:t xml:space="preserve"> oder ob </w:t>
       </w:r>
       <w:proofErr w:type="spellStart"/>
       <w:r>
@@ -2295,7 +2835,13 @@
       </w:r>
       <w:proofErr w:type="spellEnd"/>
       <w:r>
-        <w:t xml:space="preserve"> die Mehrwertsteuer schon beinhalten. Falls Sie dieses nicht auswählen, wird die Mehrwertsteuer beim generieren der Rechnung automatisch berechnet und zum Gesamtbetrag hinzugerechnet.</w:t>
+        <w:t xml:space="preserve"> die Mehrwertsteuer </w:t>
+      </w:r>
+      <w:r>
+        <w:t>bereits</w:t>
+      </w:r>
+      <w:r>
+        <w:t xml:space="preserve"> beinhalten. Falls Sie dieses nicht auswählen, wird die Mehrwertsteuer beim generieren der Rechnung automatisch berechnet und zum Gesamtbetrag hinzugerechnet.</w:t>
       </w:r>
     </w:p>
     <w:p>
@@ -2310,13 +2856,41 @@
       <w:r>
         <w:t xml:space="preserve">-Menü Ihr Produkt/Ihre </w:t>
       </w:r>
-      <w:proofErr w:type="gramStart"/>
       <w:r>
         <w:t>Dienstleistung</w:t>
       </w:r>
-      <w:proofErr w:type="gramEnd"/>
-      <w:r>
-        <w:t xml:space="preserve"> aus welche Sie hinzufügen wollen und geben Sie an, wieviel Mehrwertsteuer diese enthält. Bestätigen Sie dies mit dem Button „Eintrag hinzufügen“. Nun geben Sie noch die Anzahl des Produkts/der Dienstleistungen an. Sollten Sie dies vergessen, können Sie kein weiteres Produkt/keine weitere Dienstleistung hinzufügen. Damit wird verhindert, dass Sie ausversehen vergessen, die richtige Menge anzugeben. Sie können jeden einzelnen Eintrag mit klicken auf das X löschen. </w:t>
+      <w:r>
+        <w:t xml:space="preserve"> aus</w:t>
+      </w:r>
+      <w:r>
+        <w:t>,</w:t>
+      </w:r>
+      <w:r>
+        <w:t xml:space="preserve"> welche Sie hinzufügen wollen und </w:t>
+      </w:r>
+      <w:r>
+        <w:t>wählen</w:t>
+      </w:r>
+      <w:r>
+        <w:t xml:space="preserve"> Sie </w:t>
+      </w:r>
+      <w:r>
+        <w:t xml:space="preserve">den </w:t>
+      </w:r>
+      <w:r>
+        <w:t>Mehrwertsteuer</w:t>
+      </w:r>
+      <w:r>
+        <w:t>satz</w:t>
+      </w:r>
+      <w:r>
+        <w:t xml:space="preserve"> </w:t>
+      </w:r>
+      <w:r>
+        <w:t>aus</w:t>
+      </w:r>
+      <w:r>
+        <w:t xml:space="preserve">. Bestätigen Sie dies mit dem Button „Eintrag hinzufügen“. Nun geben Sie noch die Anzahl des Produkts/der Dienstleistungen an. Sollten Sie dies vergessen, können Sie kein weiteres Produkt/keine weitere Dienstleistung hinzufügen. Damit wird verhindert, dass Sie ausversehen vergessen, die richtige Menge anzugeben. Sie können jeden einzelnen Eintrag mit klicken auf das X löschen. </w:t>
       </w:r>
     </w:p>
     <w:p>
@@ -2337,10 +2911,10 @@
         </w:rPr>
         <w:lastRenderedPageBreak/>
         <w:drawing>
-          <wp:inline distT="0" distB="0" distL="0" distR="0" wp14:anchorId="1AB04D2B" wp14:editId="11014CBA">
-            <wp:extent cx="5760720" cy="4350385"/>
-            <wp:effectExtent l="0" t="0" r="0" b="0"/>
-            <wp:docPr id="15" name="Grafik 15"/>
+          <wp:inline distT="0" distB="0" distL="0" distR="0" wp14:anchorId="11C59994" wp14:editId="70958D68">
+            <wp:extent cx="5760720" cy="4300855"/>
+            <wp:effectExtent l="0" t="0" r="0" b="4445"/>
+            <wp:docPr id="5" name="Grafik 5"/>
             <wp:cNvGraphicFramePr>
               <a:graphicFrameLocks xmlns:a="http://schemas.openxmlformats.org/drawingml/2006/main" noChangeAspect="1"/>
             </wp:cNvGraphicFramePr>
@@ -2352,7 +2926,7 @@
                     <pic:cNvPicPr/>
                   </pic:nvPicPr>
                   <pic:blipFill>
-                    <a:blip r:embed="rId18"/>
+                    <a:blip r:embed="rId22"/>
                     <a:stretch>
                       <a:fillRect/>
                     </a:stretch>
@@ -2360,7 +2934,7 @@
                   <pic:spPr>
                     <a:xfrm>
                       <a:off x="0" y="0"/>
-                      <a:ext cx="5760720" cy="4350385"/>
+                      <a:ext cx="5760720" cy="4300855"/>
                     </a:xfrm>
                     <a:prstGeom prst="rect">
                       <a:avLst/>
@@ -2387,12 +2961,12 @@
       <w:pPr>
         <w:pStyle w:val="berschrift2"/>
       </w:pPr>
-      <w:bookmarkStart w:id="14" w:name="_Toc513501771"/>
+      <w:bookmarkStart w:id="13" w:name="_Toc513501771"/>
       <w:r>
         <w:lastRenderedPageBreak/>
         <w:t>Rechnungsanzeige!</w:t>
       </w:r>
-      <w:bookmarkEnd w:id="14"/>
+      <w:bookmarkEnd w:id="13"/>
     </w:p>
     <w:p>
       <w:r>
@@ -2405,10 +2979,10 @@
           <w:noProof/>
         </w:rPr>
         <w:drawing>
-          <wp:inline distT="0" distB="0" distL="0" distR="0" wp14:anchorId="739698C6" wp14:editId="4B6F6657">
-            <wp:extent cx="5760720" cy="4733925"/>
-            <wp:effectExtent l="0" t="0" r="0" b="9525"/>
-            <wp:docPr id="16" name="Grafik 16"/>
+          <wp:inline distT="0" distB="0" distL="0" distR="0" wp14:anchorId="58C772A3" wp14:editId="44147738">
+            <wp:extent cx="5760720" cy="4618990"/>
+            <wp:effectExtent l="0" t="0" r="0" b="0"/>
+            <wp:docPr id="4" name="Grafik 4"/>
             <wp:cNvGraphicFramePr>
               <a:graphicFrameLocks xmlns:a="http://schemas.openxmlformats.org/drawingml/2006/main" noChangeAspect="1"/>
             </wp:cNvGraphicFramePr>
@@ -2420,7 +2994,7 @@
                     <pic:cNvPicPr/>
                   </pic:nvPicPr>
                   <pic:blipFill>
-                    <a:blip r:embed="rId19"/>
+                    <a:blip r:embed="rId23"/>
                     <a:stretch>
                       <a:fillRect/>
                     </a:stretch>
@@ -2428,7 +3002,7 @@
                   <pic:spPr>
                     <a:xfrm>
                       <a:off x="0" y="0"/>
-                      <a:ext cx="5760720" cy="4733925"/>
+                      <a:ext cx="5760720" cy="4618990"/>
                     </a:xfrm>
                     <a:prstGeom prst="rect">
                       <a:avLst/>
@@ -2443,21 +3017,43 @@
     </w:p>
     <w:p>
       <w:r>
-        <w:t xml:space="preserve">Wie Sie sehen, hat das Programm die Daten, welche Sie zuvor für Ihr Unternehmen festgelegt hat übernommen und in die vordefinierten Stellen </w:t>
-      </w:r>
-      <w:proofErr w:type="gramStart"/>
-      <w:r>
-        <w:t>des Templates</w:t>
-      </w:r>
-      <w:proofErr w:type="gramEnd"/>
-      <w:r>
-        <w:t xml:space="preserve"> eingesetzt. Genauso </w:t>
+        <w:t xml:space="preserve">Wie Sie sehen, hat das Programm die Daten, welche Sie zuvor für Ihr Unternehmen festgelegt </w:t>
+      </w:r>
+      <w:r>
+        <w:t>haben</w:t>
+      </w:r>
+      <w:r>
+        <w:t xml:space="preserve"> übernommen und </w:t>
+      </w:r>
+      <w:r>
+        <w:t>an</w:t>
+      </w:r>
+      <w:r>
+        <w:t xml:space="preserve"> die vordefinierten Stellen des T</w:t>
+      </w:r>
+      <w:r>
+        <w:t>e</w:t>
+      </w:r>
+      <w:r>
+        <w:t xml:space="preserve">mplate </w:t>
+      </w:r>
+      <w:r>
+        <w:t>gesetzt</w:t>
+      </w:r>
+      <w:r>
+        <w:t xml:space="preserve">. Genauso </w:t>
       </w:r>
       <w:r>
         <w:t xml:space="preserve">wurde es auch mit den Daten des Kunden oder der festgelegten Produkte/Dienstleistungen gemacht. </w:t>
       </w:r>
       <w:r>
-        <w:t>Zusätzlich haben Sie in der Rechnungsanzeige noch die Möglichkeit Ihre Rechnung erneut zu bearbeiten, an einem zusätzlichen anderen Speicherort zu speichern, auf Rechtschreibfehler zu überprüfen und auszudrucken.</w:t>
+        <w:t>Zusätzlich haben Sie in der Rechnungsanzeige noch die Möglichkeit Ihre Rechnung erneut zu bearbeiten, an einem zusätzlichen anderen Speicherort zu speichern</w:t>
+      </w:r>
+      <w:r>
+        <w:t xml:space="preserve"> (unter anderem auch als PDF)</w:t>
+      </w:r>
+      <w:r>
+        <w:t>, auf Rechtschreibfehler zu überprüfen und auszudrucken.</w:t>
       </w:r>
     </w:p>
     <w:p>
@@ -2469,12 +3065,12 @@
       <w:pPr>
         <w:pStyle w:val="berschrift2"/>
       </w:pPr>
-      <w:bookmarkStart w:id="15" w:name="_Toc513501772"/>
+      <w:bookmarkStart w:id="14" w:name="_Toc513501772"/>
       <w:r>
         <w:lastRenderedPageBreak/>
         <w:t>Hauptfenster!</w:t>
       </w:r>
-      <w:bookmarkEnd w:id="15"/>
+      <w:bookmarkEnd w:id="14"/>
     </w:p>
     <w:p>
       <w:r>
@@ -2487,10 +3083,10 @@
           <w:noProof/>
         </w:rPr>
         <w:drawing>
-          <wp:inline distT="0" distB="0" distL="0" distR="0" wp14:anchorId="307AE854" wp14:editId="231475F8">
-            <wp:extent cx="5760720" cy="3463925"/>
-            <wp:effectExtent l="0" t="0" r="0" b="3175"/>
-            <wp:docPr id="17" name="Grafik 17"/>
+          <wp:inline distT="0" distB="0" distL="0" distR="0" wp14:anchorId="5457E46C" wp14:editId="36F9D5C4">
+            <wp:extent cx="5760720" cy="3457575"/>
+            <wp:effectExtent l="0" t="0" r="0" b="9525"/>
+            <wp:docPr id="7" name="Grafik 7"/>
             <wp:cNvGraphicFramePr>
               <a:graphicFrameLocks xmlns:a="http://schemas.openxmlformats.org/drawingml/2006/main" noChangeAspect="1"/>
             </wp:cNvGraphicFramePr>
@@ -2502,7 +3098,7 @@
                     <pic:cNvPicPr/>
                   </pic:nvPicPr>
                   <pic:blipFill>
-                    <a:blip r:embed="rId20"/>
+                    <a:blip r:embed="rId24"/>
                     <a:stretch>
                       <a:fillRect/>
                     </a:stretch>
@@ -2510,7 +3106,7 @@
                   <pic:spPr>
                     <a:xfrm>
                       <a:off x="0" y="0"/>
-                      <a:ext cx="5760720" cy="3463925"/>
+                      <a:ext cx="5760720" cy="3457575"/>
                     </a:xfrm>
                     <a:prstGeom prst="rect">
                       <a:avLst/>
@@ -2525,15 +3121,25 @@
     </w:p>
     <w:p>
       <w:r>
-        <w:t xml:space="preserve">Sie sehen nun, dass die zuvor erstelle Rechnung mit allen notwendigen Daten aufgelistet wird. Klicken Sie nun doppelt auf die Rechnung können Sie diese bearbeiten und </w:t>
-      </w:r>
-      <w:proofErr w:type="spellStart"/>
-      <w:r>
-        <w:t>ggf</w:t>
-      </w:r>
-      <w:proofErr w:type="spellEnd"/>
-      <w:r>
-        <w:t xml:space="preserve"> den Status auf beglichen setzen. Auch dies wird dann in dem Hauptfenster aktualisiert.</w:t>
+        <w:t>Sie sehen nun, dass die zuvor erstelle Rechnung mit allen notwendigen Daten aufgelistet wird. Klicken Sie nun doppelt auf die Rechnung</w:t>
+      </w:r>
+      <w:r>
+        <w:t>,</w:t>
+      </w:r>
+      <w:r>
+        <w:t xml:space="preserve"> können Sie diese bearbeiten und </w:t>
+      </w:r>
+      <w:r>
+        <w:t>ggf.</w:t>
+      </w:r>
+      <w:r>
+        <w:t xml:space="preserve"> den Status auf beglichen setzen. Auch dies wird dann i</w:t>
+      </w:r>
+      <w:r>
+        <w:t xml:space="preserve">m </w:t>
+      </w:r>
+      <w:r>
+        <w:t>Hauptfenster aktualisiert.</w:t>
       </w:r>
     </w:p>
     <w:p>
@@ -2542,10 +3148,10 @@
           <w:noProof/>
         </w:rPr>
         <w:drawing>
-          <wp:inline distT="0" distB="0" distL="0" distR="0" wp14:anchorId="56632C99" wp14:editId="311CBC28">
-            <wp:extent cx="5760720" cy="356870"/>
-            <wp:effectExtent l="0" t="0" r="0" b="5080"/>
-            <wp:docPr id="18" name="Grafik 18"/>
+          <wp:inline distT="0" distB="0" distL="0" distR="0" wp14:anchorId="57629C52" wp14:editId="013B548B">
+            <wp:extent cx="5760720" cy="292100"/>
+            <wp:effectExtent l="0" t="0" r="0" b="0"/>
+            <wp:docPr id="8" name="Grafik 8"/>
             <wp:cNvGraphicFramePr>
               <a:graphicFrameLocks xmlns:a="http://schemas.openxmlformats.org/drawingml/2006/main" noChangeAspect="1"/>
             </wp:cNvGraphicFramePr>
@@ -2557,7 +3163,7 @@
                     <pic:cNvPicPr/>
                   </pic:nvPicPr>
                   <pic:blipFill>
-                    <a:blip r:embed="rId21"/>
+                    <a:blip r:embed="rId25"/>
                     <a:stretch>
                       <a:fillRect/>
                     </a:stretch>
@@ -2565,7 +3171,7 @@
                   <pic:spPr>
                     <a:xfrm>
                       <a:off x="0" y="0"/>
-                      <a:ext cx="5760720" cy="356870"/>
+                      <a:ext cx="5760720" cy="292100"/>
                     </a:xfrm>
                     <a:prstGeom prst="rect">
                       <a:avLst/>
@@ -2577,10 +3183,12 @@
           </wp:inline>
         </w:drawing>
       </w:r>
-    </w:p>
-    <w:p>
-      <w:r>
-        <w:t>Mit einem Klick auch das X können Sie Rechnungen aus dieser Ansicht löschen.</w:t>
+      <w:bookmarkStart w:id="15" w:name="_GoBack"/>
+      <w:bookmarkEnd w:id="15"/>
+    </w:p>
+    <w:p>
+      <w:r>
+        <w:t>Mit einem Klick auch das X können Sie Rechnungen löschen.</w:t>
       </w:r>
     </w:p>
     <w:p>
@@ -2604,7 +3212,7 @@
                     <pic:cNvPicPr/>
                   </pic:nvPicPr>
                   <pic:blipFill>
-                    <a:blip r:embed="rId22"/>
+                    <a:blip r:embed="rId26"/>
                     <a:stretch>
                       <a:fillRect/>
                     </a:stretch>
@@ -2891,6 +3499,7 @@
     <w:lsdException w:name="HTML Sample" w:semiHidden="1" w:unhideWhenUsed="1"/>
     <w:lsdException w:name="HTML Typewriter" w:semiHidden="1" w:unhideWhenUsed="1"/>
     <w:lsdException w:name="HTML Variable" w:semiHidden="1" w:unhideWhenUsed="1"/>
+    <w:lsdException w:name="Normal Table" w:semiHidden="1" w:unhideWhenUsed="1"/>
     <w:lsdException w:name="annotation subject" w:semiHidden="1" w:unhideWhenUsed="1"/>
     <w:lsdException w:name="No List" w:semiHidden="1" w:unhideWhenUsed="1"/>
     <w:lsdException w:name="Outline List 1" w:semiHidden="1" w:unhideWhenUsed="1"/>
@@ -2934,8 +3543,10 @@
     <w:lsdException w:name="Table Elegant" w:semiHidden="1" w:unhideWhenUsed="1"/>
     <w:lsdException w:name="Table Professional" w:semiHidden="1" w:unhideWhenUsed="1"/>
     <w:lsdException w:name="Table Subtle 1" w:semiHidden="1" w:unhideWhenUsed="1"/>
+    <w:lsdException w:name="Table Subtle 2" w:semiHidden="1" w:unhideWhenUsed="1"/>
     <w:lsdException w:name="Table Web 1" w:semiHidden="1" w:unhideWhenUsed="1"/>
     <w:lsdException w:name="Table Web 2" w:semiHidden="1" w:unhideWhenUsed="1"/>
+    <w:lsdException w:name="Table Web 3" w:semiHidden="1" w:unhideWhenUsed="1"/>
     <w:lsdException w:name="Balloon Text" w:semiHidden="1" w:unhideWhenUsed="1"/>
     <w:lsdException w:name="Table Grid" w:uiPriority="39"/>
     <w:lsdException w:name="Table Theme" w:semiHidden="1" w:unhideWhenUsed="1"/>
@@ -3590,7 +4201,7 @@
 </file>
 
 <file path=customXml/itemProps1.xml><?xml version="1.0" encoding="utf-8"?>
-<ds:datastoreItem xmlns:ds="http://schemas.openxmlformats.org/officeDocument/2006/customXml" ds:itemID="{61FB24AF-8291-4356-A222-C1338C4780DC}">
+<ds:datastoreItem xmlns:ds="http://schemas.openxmlformats.org/officeDocument/2006/customXml" ds:itemID="{D4B2E1F3-A41F-4730-A416-4D8D94679462}">
   <ds:schemaRefs>
     <ds:schemaRef ds:uri="http://schemas.openxmlformats.org/officeDocument/2006/bibliography"/>
   </ds:schemaRefs>

</xml_diff>